<commit_message>
trabajo de la semana
</commit_message>
<xml_diff>
--- a/Memoria Cheffit.docx
+++ b/Memoria Cheffit.docx
@@ -4223,7 +4223,21 @@
           <w:lang w:val="es-ES" w:bidi="en-US"/>
         </w:rPr>
         <w:lastRenderedPageBreak/>
-        <w:t xml:space="preserve">Generalmente, las personas que acaban utilizando las aplicaciones para entrenar, acaban implicándose para mejorar sus resultados, y muchos de ellos se acaban inclinando por apoyar estos entrenamientos con una nutrición adecuada y equilibrada. Para poder conseguir este objetivos, lo más frecuente es hacer uso de conocimientos propios o ajenos (nutricionistas y dietistas), pero cada vez son más las personas que se apoyan en aplicaciones de nutrición para alcanzar sus metas. </w:t>
+        <w:t xml:space="preserve">Generalmente, las personas que acaban utilizando las aplicaciones para entrenar, acaban implicándose para mejorar sus resultados, y muchos de ellos se acaban inclinando por apoyar estos entrenamientos con una nutrición adecuada y equilibrada. Para poder conseguir </w:t>
+      </w:r>
+      <w:proofErr w:type="gramStart"/>
+      <w:r>
+        <w:rPr>
+          <w:lang w:val="es-ES" w:bidi="en-US"/>
+        </w:rPr>
+        <w:t>este objetivos</w:t>
+      </w:r>
+      <w:proofErr w:type="gramEnd"/>
+      <w:r>
+        <w:rPr>
+          <w:lang w:val="es-ES" w:bidi="en-US"/>
+        </w:rPr>
+        <w:t xml:space="preserve">, lo más frecuente es hacer uso de conocimientos propios o ajenos (nutricionistas y dietistas), pero cada vez son más las personas que se apoyan en aplicaciones de nutrición para alcanzar sus metas. </w:t>
       </w:r>
     </w:p>
     <w:p>
@@ -4325,16 +4339,13 @@
     <w:p>
       <w:pPr>
         <w:rPr>
-          <w:rFonts w:eastAsiaTheme="majorEastAsia" w:cstheme="majorBidi"/>
-          <w:sz w:val="28"/>
-          <w:szCs w:val="26"/>
-          <w:lang w:val="es-ES" w:bidi="en-US"/>
-        </w:rPr>
-      </w:pPr>
-      <w:r>
-        <w:rPr>
           <w:lang w:val="es-ES"/>
         </w:rPr>
+      </w:pPr>
+      <w:r>
+        <w:rPr>
+          <w:lang w:val="es-ES"/>
+        </w:rPr>
         <w:t xml:space="preserve">En la fase de investigación se va a hacer uso de dos técnicas de carácter cualitativo dado que se busca validar unas hipótesis y explorar y describir fenómenos. Para recabar información sobre las aplicaciones alternativas, se va a realizar un </w:t>
       </w:r>
       <w:r>
@@ -4373,8 +4384,36 @@
         </w:rPr>
         <w:t xml:space="preserve">Después de haber recabado información sobre los usuarios se hará uso de dos técnicas que generalmente se utilizan juntas, las personas y los escenarios. Estas dos técnicas permiten a los diseñadores </w:t>
       </w:r>
+      <w:r>
+        <w:rPr>
+          <w:lang w:val="es-ES"/>
+        </w:rPr>
+        <w:t xml:space="preserve">interiorizar las necesidades de los usuarios, personalizando cada grupo de usuarios dotándole de un nombre, una cara una profesión… y un escenario de uso. </w:t>
+      </w:r>
+    </w:p>
+    <w:p>
+      <w:pPr>
+        <w:spacing w:line="276" w:lineRule="auto"/>
+        <w:jc w:val="left"/>
+        <w:rPr>
+          <w:lang w:val="es-ES"/>
+        </w:rPr>
+      </w:pPr>
       <w:bookmarkStart w:id="9" w:name="_GoBack"/>
       <w:bookmarkEnd w:id="9"/>
+      <w:r>
+        <w:rPr>
+          <w:lang w:val="es-ES"/>
+        </w:rPr>
+        <w:br w:type="page"/>
+      </w:r>
+    </w:p>
+    <w:p>
+      <w:pPr>
+        <w:rPr>
+          <w:lang w:val="es-ES"/>
+        </w:rPr>
+      </w:pPr>
     </w:p>
     <w:p>
       <w:pPr>
@@ -4403,42 +4442,326 @@
         <w:rPr>
           <w:lang w:val="es-ES" w:bidi="en-US"/>
         </w:rPr>
+        <w:t>Entrenam</w:t>
+      </w:r>
+      <w:r>
+        <w:rPr>
+          <w:lang w:val="es-ES" w:bidi="en-US"/>
+        </w:rPr>
+        <w:t>iento y alimentación</w:t>
+      </w:r>
+      <w:bookmarkEnd w:id="10"/>
+    </w:p>
+    <w:p>
+      <w:pPr>
+        <w:rPr>
+          <w:lang w:val="es-ES" w:bidi="en-US"/>
+        </w:rPr>
+      </w:pPr>
+      <w:r>
+        <w:rPr>
+          <w:lang w:val="es-ES" w:bidi="en-US"/>
+        </w:rPr>
+        <w:t>Para poner una base en este TFM, es necesario contextualizar e informarse de la importancia y la relación entre el rendimiento en los entrenamientos y una correcta alimentación</w:t>
+      </w:r>
+      <w:r>
+        <w:rPr>
+          <w:lang w:val="es-ES" w:bidi="en-US"/>
+        </w:rPr>
+        <w:t>.</w:t>
+      </w:r>
+    </w:p>
+    <w:p>
+      <w:pPr>
+        <w:rPr>
+          <w:lang w:val="es-ES" w:bidi="en-US"/>
+        </w:rPr>
+      </w:pPr>
+      <w:r>
+        <w:rPr>
+          <w:lang w:val="es-ES" w:bidi="en-US"/>
+        </w:rPr>
+        <w:fldChar w:fldCharType="begin" w:fldLock="1"/>
+      </w:r>
+      <w:r>
+        <w:rPr>
+          <w:lang w:val="es-ES" w:bidi="en-US"/>
+        </w:rPr>
+        <w:instrText>ADDIN CSL_CITATION {"citationItems":[{"id":"ITEM-1","itemData":{"abstract":" Este manual pretende dar una visión integral de la relación entre la nutrición y la actividad físicadesde la importancia de los procesos de producción/eliminación de la energía en la actividad física, hasta el papel de los hidratos de carbono y las grasas en el ejercicio.El vínculo establecido desde un principio entre nutrición y deporte ha despertado un mayor interés en los últimos años impulsado por el conocimiento científico. Nuestros capítulos, escritos por relevantes científicos y profesores especializados, hablan de metabolismo energético, efectos del ejercicio sobre la utilización y uso de los principios inmediatos básicos, el metabolismo de las vitaminas, etc. En definitiva aportan conocimientos a quienes trabajan, enseñan o practican ejercicio físico apostando siempre por la promoción de la salud.Se abordan fenómenos de gran importancia relacionados con la respuesta fisiológica al ejercicio, las relaciones entre el tipo de actividad y su metabolismo energético, así como el gasto energético cuantificado en ejercicio y, en definitiva, la aplicación de la fisiología al ámbito de la actividad física y el deporte.En los capítulos referidos a la composición corporal (fisiología) se describe la integración de los principios nutricionales con el ejercicio, y se observa el efecto de ambos factores sobre el organismo y su composición química.En definitiva, presentamos un manual que trata por primera vez la alimentación específica a partir de la especialidad deportiva, lo que supone, sin lugar a dudas, un importante paso en la aplicación práctica de la nutrición.","author":[{"dropping-particle":"","family":"BENITO PEINADO Pedro José , CALVO BRUZOS Socorro Coral , GÓMEZ CANDELA Carmen","given":"IGLESIAS ROSADO Carlos","non-dropping-particle":"","parse-names":false,"suffix":""}],"container-title":"Medicina Popular Homeopatica","id":"ITEM-1","issued":{"date-parts":[["2014"]]},"page":"819","title":"Alimentación Y Nutrición En La Vida Activa: Ejercicio Físico Y Deporte","type":"article-journal"},"uris":["http://www.mendeley.com/documents/?uuid=ab11d1e3-8599-4889-a2e9-1260ae0ae6e0"]}],"mendeley":{"formattedCitation":"(BENITO PEINADO Pedro José , CALVO BRUZOS Socorro Coral , GÓMEZ CANDELA Carmen, 2014)","plainTextFormattedCitation":"(BENITO PEINADO Pedro José , CALVO BRUZOS Socorro Coral , GÓMEZ CANDELA Carmen, 2014)","previouslyFormattedCitation":"(BENITO PEINADO Pedro José , CALVO BRUZOS Socorro Coral , GÓMEZ CANDELA Carmen, 2014)"},"properties":{"noteIndex":0},"schema":"https://github.com/citation-style-language/schema/raw/master/csl-citation.json"}</w:instrText>
+      </w:r>
+      <w:r>
+        <w:rPr>
+          <w:lang w:val="es-ES" w:bidi="en-US"/>
+        </w:rPr>
+        <w:fldChar w:fldCharType="separate"/>
+      </w:r>
+      <w:r>
+        <w:rPr>
+          <w:noProof/>
+          <w:lang w:val="es-ES" w:bidi="en-US"/>
+        </w:rPr>
+        <w:t>(BENITO PEINADO Pedro José , CALVO BRUZOS Socorro Coral , GÓMEZ CANDELA Carmen, 2014)</w:t>
+      </w:r>
+      <w:r>
+        <w:rPr>
+          <w:lang w:val="es-ES" w:bidi="en-US"/>
+        </w:rPr>
+        <w:fldChar w:fldCharType="end"/>
+      </w:r>
+      <w:r>
+        <w:rPr>
+          <w:lang w:val="es-ES" w:bidi="en-US"/>
+        </w:rPr>
+        <w:t xml:space="preserve"> </w:t>
+      </w:r>
+      <w:r>
+        <w:rPr>
+          <w:lang w:val="es-ES" w:bidi="en-US"/>
+        </w:rPr>
+        <w:t>afirma:</w:t>
+      </w:r>
+    </w:p>
+    <w:p>
+      <w:pPr>
+        <w:ind w:left="708"/>
+        <w:rPr>
+          <w:lang w:val="es-ES" w:bidi="en-US"/>
+        </w:rPr>
+      </w:pPr>
+      <w:r>
+        <w:rPr>
+          <w:lang w:val="es-ES" w:bidi="en-US"/>
+        </w:rPr>
+        <w:t>“</w:t>
+      </w:r>
+      <w:r>
+        <w:rPr>
+          <w:lang w:val="es-ES" w:bidi="en-US"/>
+        </w:rPr>
+        <w:t>La mayor diferencia con respecto a las personas sedentarias es el aporte calórico, que se eleva más en los deportistas implicando un mayor volumen de alimentos. La dieta debe ser equilibrada, variada, palatable y sana, lo cual requiere una adecuada educación del deportista en la adquisición de hábitos alimenticios correctos para escoger el tipo y la cantidad de alimentos necesarios para una correcta alimentación</w:t>
+      </w:r>
+      <w:r>
+        <w:rPr>
+          <w:lang w:val="es-ES" w:bidi="en-US"/>
+        </w:rPr>
+        <w:t>”</w:t>
+      </w:r>
+    </w:p>
+    <w:p>
+      <w:pPr>
+        <w:rPr>
+          <w:lang w:val="es-ES" w:bidi="en-US"/>
+        </w:rPr>
+      </w:pPr>
+      <w:r>
+        <w:rPr>
+          <w:lang w:val="es-ES" w:bidi="en-US"/>
+        </w:rPr>
+        <w:t xml:space="preserve">De esta cita se puede extraer que no solo es importante la nutrición en un deportista, sino que también lo es tener un conocimiento </w:t>
+      </w:r>
+      <w:r>
+        <w:rPr>
+          <w:lang w:val="es-ES" w:bidi="en-US"/>
+        </w:rPr>
+        <w:t>de unos hábitos nutricionales adecuados, y para ello el propio deportista debe estar implicado consigo mismo.</w:t>
+      </w:r>
+    </w:p>
+    <w:p>
+      <w:pPr>
+        <w:pStyle w:val="Ttulo2"/>
+        <w:rPr>
+          <w:lang w:val="es-ES" w:bidi="en-US"/>
+        </w:rPr>
+      </w:pPr>
+      <w:bookmarkStart w:id="11" w:name="_Toc36374078"/>
+      <w:r>
+        <w:rPr>
+          <w:lang w:val="es-ES" w:bidi="en-US"/>
+        </w:rPr>
+        <w:t>Contexto tecnológico</w:t>
+      </w:r>
+      <w:bookmarkEnd w:id="11"/>
+    </w:p>
+    <w:p>
+      <w:pPr>
+        <w:rPr>
+          <w:lang w:val="es-ES" w:bidi="en-US"/>
+        </w:rPr>
+      </w:pPr>
+      <w:r>
+        <w:rPr>
+          <w:lang w:val="es-ES" w:bidi="en-US"/>
+        </w:rPr>
+        <w:t>En primer lugar, para conocer mejor el contexto tecnológico, hay que saber que la población mundial alcanzó la cifra de 7593 millones de personas</w:t>
+      </w:r>
+      <w:r>
+        <w:rPr>
+          <w:lang w:val="es-ES" w:bidi="en-US"/>
+        </w:rPr>
+        <w:t xml:space="preserve"> al inicio del año 2018</w:t>
+      </w:r>
+      <w:r>
+        <w:rPr>
+          <w:lang w:val="es-ES" w:bidi="en-US"/>
+        </w:rPr>
+        <w:t xml:space="preserve">. Conociendo este dato, se puede profundizar en </w:t>
+      </w:r>
+      <w:r>
+        <w:rPr>
+          <w:lang w:val="es-ES" w:bidi="en-US"/>
+        </w:rPr>
+        <w:t>el</w:t>
+      </w:r>
+      <w:r>
+        <w:rPr>
+          <w:lang w:val="es-ES" w:bidi="en-US"/>
+        </w:rPr>
+        <w:t xml:space="preserve"> contexto tecnológico</w:t>
+      </w:r>
+      <w:r>
+        <w:rPr>
+          <w:lang w:val="es-ES" w:bidi="en-US"/>
+        </w:rPr>
+        <w:t xml:space="preserve"> </w:t>
+      </w:r>
+      <w:r>
+        <w:rPr>
+          <w:lang w:val="es-ES" w:bidi="en-US"/>
+        </w:rPr>
+        <w:fldChar w:fldCharType="begin" w:fldLock="1"/>
+      </w:r>
+      <w:r>
+        <w:rPr>
+          <w:lang w:val="es-ES" w:bidi="en-US"/>
+        </w:rPr>
+        <w:instrText>ADDIN CSL_CITATION {"citationItems":[{"id":"ITEM-1","itemData":{"author":[{"dropping-particle":"","family":"We Are Social","given":"","non-dropping-particle":"","parse-names":false,"suffix":""},{"dropping-particle":"","family":"Hootsuite","given":"","non-dropping-particle":"","parse-names":false,"suffix":""}],"id":"ITEM-1","issued":{"date-parts":[["2018"]]},"title":"Digital - a global overview","type":"article-journal"},"uris":["http://www.mendeley.com/documents/?uuid=5c0f9c7b-7a2f-44a5-af56-7c8afcec14b2"]}],"mendeley":{"formattedCitation":"(We Are Social &amp; Hootsuite, 2018)","plainTextFormattedCitation":"(We Are Social &amp; Hootsuite, 2018)","previouslyFormattedCitation":"(We Are Social &amp; Hootsuite, 2018)"},"properties":{"noteIndex":0},"schema":"https://github.com/citation-style-language/schema/raw/master/csl-citation.json"}</w:instrText>
+      </w:r>
+      <w:r>
+        <w:rPr>
+          <w:lang w:val="es-ES" w:bidi="en-US"/>
+        </w:rPr>
+        <w:fldChar w:fldCharType="separate"/>
+      </w:r>
+      <w:r>
+        <w:rPr>
+          <w:noProof/>
+          <w:lang w:val="es-ES" w:bidi="en-US"/>
+        </w:rPr>
+        <w:t>(We Are Social &amp; Hootsuite, 2018)</w:t>
+      </w:r>
+      <w:r>
+        <w:rPr>
+          <w:lang w:val="es-ES" w:bidi="en-US"/>
+        </w:rPr>
+        <w:fldChar w:fldCharType="end"/>
+      </w:r>
+    </w:p>
+    <w:p>
+      <w:pPr>
+        <w:rPr>
+          <w:lang w:val="es-ES" w:bidi="en-US"/>
+        </w:rPr>
+      </w:pPr>
+      <w:r>
+        <w:rPr>
+          <w:lang w:val="es-ES" w:bidi="en-US"/>
+        </w:rPr>
+        <w:t>Ese mismo año</w:t>
+      </w:r>
+      <w:r>
+        <w:rPr>
+          <w:lang w:val="es-ES" w:bidi="en-US"/>
+        </w:rPr>
+        <w:t xml:space="preserve">, la cifra de usuarios de Internet llegó a 4021 millones de personas, </w:t>
+      </w:r>
+      <w:r>
+        <w:rPr>
+          <w:lang w:val="es-ES" w:bidi="en-US"/>
+        </w:rPr>
+        <w:t xml:space="preserve">la cifra de usuarios de telefonía móvil a 5135 millones de personas y la cantidad de personas que usan las redes sociales a través de sus smartphones 2958 millones de personas. Esto supone que un 53% de la población mundial tiene acceso a Internet, un 68% de la población mundial tiene un teléfono móvil y un 39% hace uso de las redes sociales a través de su smartphone </w:t>
+      </w:r>
+      <w:r>
+        <w:rPr>
+          <w:lang w:val="es-ES" w:bidi="en-US"/>
+        </w:rPr>
+        <w:fldChar w:fldCharType="begin" w:fldLock="1"/>
+      </w:r>
+      <w:r>
+        <w:rPr>
+          <w:lang w:val="es-ES" w:bidi="en-US"/>
+        </w:rPr>
+        <w:instrText>ADDIN CSL_CITATION {"citationItems":[{"id":"ITEM-1","itemData":{"author":[{"dropping-particle":"","family":"We Are Social","given":"","non-dropping-particle":"","parse-names":false,"suffix":""},{"dropping-particle":"","family":"Hootsuite","given":"","non-dropping-particle":"","parse-names":false,"suffix":""}],"id":"ITEM-1","issued":{"date-parts":[["2018"]]},"title":"Digital - a global overview","type":"article-journal"},"uris":["http://www.mendeley.com/documents/?uuid=5c0f9c7b-7a2f-44a5-af56-7c8afcec14b2"]}],"mendeley":{"formattedCitation":"(We Are Social &amp; Hootsuite, 2018)","plainTextFormattedCitation":"(We Are Social &amp; Hootsuite, 2018)","previouslyFormattedCitation":"(We Are Social &amp; Hootsuite, 2018)"},"properties":{"noteIndex":0},"schema":"https://github.com/citation-style-language/schema/raw/master/csl-citation.json"}</w:instrText>
+      </w:r>
+      <w:r>
+        <w:rPr>
+          <w:lang w:val="es-ES" w:bidi="en-US"/>
+        </w:rPr>
+        <w:fldChar w:fldCharType="separate"/>
+      </w:r>
+      <w:r>
+        <w:rPr>
+          <w:noProof/>
+          <w:lang w:val="es-ES" w:bidi="en-US"/>
+        </w:rPr>
+        <w:t>(We Are Social &amp; Hootsuite, 2018)</w:t>
+      </w:r>
+      <w:r>
+        <w:rPr>
+          <w:lang w:val="es-ES" w:bidi="en-US"/>
+        </w:rPr>
+        <w:fldChar w:fldCharType="end"/>
+      </w:r>
+      <w:r>
+        <w:rPr>
+          <w:lang w:val="es-ES" w:bidi="en-US"/>
+        </w:rPr>
+        <w:t>.</w:t>
+      </w:r>
+    </w:p>
+    <w:p>
+      <w:pPr>
+        <w:rPr>
+          <w:color w:val="FF0000"/>
+          <w:lang w:val="es-ES" w:bidi="en-US"/>
+        </w:rPr>
+      </w:pPr>
+      <w:r>
+        <w:rPr>
+          <w:lang w:val="es-ES" w:bidi="en-US"/>
+        </w:rPr>
+        <w:t>Por otro lado, a</w:t>
+      </w:r>
+      <w:r>
+        <w:rPr>
+          <w:lang w:val="es-ES" w:bidi="en-US"/>
+        </w:rPr>
+        <w:t xml:space="preserve"> finales del año 2018, la cantidad de hogares españoles con al menos una línea móvil alcanzó por primera vez el 98%. Este fue el resultado de una tendencia creciente </w:t>
+      </w:r>
+      <w:r>
+        <w:rPr>
+          <w:lang w:val="es-ES" w:bidi="en-US"/>
+        </w:rPr>
         <w:lastRenderedPageBreak/>
-        <w:t>Entrenam</w:t>
-      </w:r>
-      <w:r>
-        <w:rPr>
-          <w:lang w:val="es-ES" w:bidi="en-US"/>
-        </w:rPr>
-        <w:t>iento y alimentación</w:t>
-      </w:r>
-      <w:bookmarkEnd w:id="10"/>
-    </w:p>
-    <w:p>
-      <w:pPr>
-        <w:rPr>
-          <w:lang w:val="es-ES" w:bidi="en-US"/>
-        </w:rPr>
-      </w:pPr>
-      <w:r>
-        <w:rPr>
-          <w:lang w:val="es-ES" w:bidi="en-US"/>
-        </w:rPr>
-        <w:t>Para poner una base en este TFM, es necesario contextualizar e informarse de la importancia y la relación entre el rendimiento en los entrenamientos y una correcta alimentación</w:t>
-      </w:r>
-      <w:r>
-        <w:rPr>
-          <w:lang w:val="es-ES" w:bidi="en-US"/>
-        </w:rPr>
-        <w:t>.</w:t>
-      </w:r>
-    </w:p>
-    <w:p>
-      <w:pPr>
-        <w:rPr>
-          <w:lang w:val="es-ES" w:bidi="en-US"/>
-        </w:rPr>
-      </w:pPr>
+        <w:t xml:space="preserve">que viene dándose desde los orígenes de la telefonía móvil, y que </w:t>
+      </w:r>
+      <w:r>
+        <w:rPr>
+          <w:lang w:val="es-ES" w:bidi="en-US"/>
+        </w:rPr>
+        <w:t>a pesar de lo que pueda parecer se ha ido suavizando en los últimos años. Sin embargo</w:t>
+      </w:r>
+      <w:r>
+        <w:rPr>
+          <w:lang w:val="es-ES" w:bidi="en-US"/>
+        </w:rPr>
+        <w:t>,</w:t>
+      </w:r>
+      <w:r>
+        <w:rPr>
+          <w:lang w:val="es-ES" w:bidi="en-US"/>
+        </w:rPr>
+        <w:t xml:space="preserve"> esta tendencia acarrea una disminución de las líneas telefónicas fijas </w:t>
+      </w:r>
       <w:r>
         <w:rPr>
           <w:lang w:val="es-ES" w:bidi="en-US"/>
@@ -4449,7 +4772,7 @@
         <w:rPr>
           <w:lang w:val="es-ES" w:bidi="en-US"/>
         </w:rPr>
-        <w:instrText>ADDIN CSL_CITATION {"citationItems":[{"id":"ITEM-1","itemData":{"abstract":" Este manual pretende dar una visión integral de la relación entre la nutrición y la actividad físicadesde la importancia de los procesos de producción/eliminación de la energía en la actividad física, hasta el papel de los hidratos de carbono y las grasas en el ejercicio.El vínculo establecido desde un principio entre nutrición y deporte ha despertado un mayor interés en los últimos años impulsado por el conocimiento científico. Nuestros capítulos, escritos por relevantes científicos y profesores especializados, hablan de metabolismo energético, efectos del ejercicio sobre la utilización y uso de los principios inmediatos básicos, el metabolismo de las vitaminas, etc. En definitiva aportan conocimientos a quienes trabajan, enseñan o practican ejercicio físico apostando siempre por la promoción de la salud.Se abordan fenómenos de gran importancia relacionados con la respuesta fisiológica al ejercicio, las relaciones entre el tipo de actividad y su metabolismo energético, así como el gasto energético cuantificado en ejercicio y, en definitiva, la aplicación de la fisiología al ámbito de la actividad física y el deporte.En los capítulos referidos a la composición corporal (fisiología) se describe la integración de los principios nutricionales con el ejercicio, y se observa el efecto de ambos factores sobre el organismo y su composición química.En definitiva, presentamos un manual que trata por primera vez la alimentación específica a partir de la especialidad deportiva, lo que supone, sin lugar a dudas, un importante paso en la aplicación práctica de la nutrición.","author":[{"dropping-particle":"","family":"BENITO PEINADO Pedro José , CALVO BRUZOS Socorro Coral , GÓMEZ CANDELA Carmen","given":"IGLESIAS ROSADO Carlos","non-dropping-particle":"","parse-names":false,"suffix":""}],"container-title":"Medicina Popular Homeopatica","id":"ITEM-1","issued":{"date-parts":[["2014"]]},"page":"819","title":"Alimentación Y Nutrición En La Vida Activa: Ejercicio Físico Y Deporte","type":"article-journal"},"uris":["http://www.mendeley.com/documents/?uuid=ab11d1e3-8599-4889-a2e9-1260ae0ae6e0"]}],"mendeley":{"formattedCitation":"(BENITO PEINADO Pedro José , CALVO BRUZOS Socorro Coral , GÓMEZ CANDELA Carmen, 2014)","plainTextFormattedCitation":"(BENITO PEINADO Pedro José , CALVO BRUZOS Socorro Coral , GÓMEZ CANDELA Carmen, 2014)","previouslyFormattedCitation":"(BENITO PEINADO Pedro José , CALVO BRUZOS Socorro Coral , GÓMEZ CANDELA Carmen, 2014)"},"properties":{"noteIndex":0},"schema":"https://github.com/citation-style-language/schema/raw/master/csl-citation.json"}</w:instrText>
+        <w:instrText>ADDIN CSL_CITATION {"citationItems":[{"id":"ITEM-1","itemData":{"URL":"https://www.ontsi.red.es/es/indicadores/penetracion-telefonia-movil-en-hogares","accessed":{"date-parts":[["2020","3","28"]]},"author":[{"dropping-particle":"","family":"Observatorio nacional de las telecomunicaciones y de la si","given":"","non-dropping-particle":"","parse-names":false,"suffix":""}],"id":"ITEM-1","issued":{"date-parts":[["2018"]]},"title":"Penetración telefonía móvil en hogares | Ontsi - Red.es","type":"webpage"},"uris":["http://www.mendeley.com/documents/?uuid=855b286c-628f-3dd8-97f6-454a054f01d2"]}],"mendeley":{"formattedCitation":"(Observatorio nacional de las telecomunicaciones y de la si, 2018)","plainTextFormattedCitation":"(Observatorio nacional de las telecomunicaciones y de la si, 2018)","previouslyFormattedCitation":"(Observatorio nacional de las telecomunicaciones y de la si, 2018)"},"properties":{"noteIndex":0},"schema":"https://github.com/citation-style-language/schema/raw/master/csl-citation.json"}</w:instrText>
       </w:r>
       <w:r>
         <w:rPr>
@@ -4462,7 +4785,7 @@
           <w:noProof/>
           <w:lang w:val="es-ES" w:bidi="en-US"/>
         </w:rPr>
-        <w:t>(BENITO PEINADO Pedro José , CALVO BRUZOS Socorro Coral , GÓMEZ CANDELA Carmen, 2014)</w:t>
+        <w:t>(Observatorio nacional de las telecomunicaciones y de la si, 2018)</w:t>
       </w:r>
       <w:r>
         <w:rPr>
@@ -4476,296 +4799,17 @@
         </w:rPr>
         <w:t xml:space="preserve"> </w:t>
       </w:r>
-      <w:r>
-        <w:rPr>
-          <w:lang w:val="es-ES" w:bidi="en-US"/>
-        </w:rPr>
-        <w:t>afirma:</w:t>
-      </w:r>
-    </w:p>
-    <w:p>
-      <w:pPr>
-        <w:ind w:left="708"/>
-        <w:rPr>
-          <w:lang w:val="es-ES" w:bidi="en-US"/>
-        </w:rPr>
-      </w:pPr>
-      <w:r>
-        <w:rPr>
-          <w:lang w:val="es-ES" w:bidi="en-US"/>
-        </w:rPr>
-        <w:t>“</w:t>
-      </w:r>
-      <w:r>
-        <w:rPr>
-          <w:lang w:val="es-ES" w:bidi="en-US"/>
-        </w:rPr>
-        <w:t>La mayor diferencia con respecto a las personas sedentarias es el aporte calórico, que se eleva más en los deportistas implicando un mayor volumen de alimentos. La dieta debe ser equilibrada, variada, palatable y sana, lo cual requiere una adecuada educación del deportista en la adquisición de hábitos alimenticios correctos para escoger el tipo y la cantidad de alimentos necesarios para una correcta alimentación</w:t>
-      </w:r>
-      <w:r>
-        <w:rPr>
-          <w:lang w:val="es-ES" w:bidi="en-US"/>
-        </w:rPr>
-        <w:t>”</w:t>
-      </w:r>
-    </w:p>
-    <w:p>
-      <w:pPr>
-        <w:rPr>
-          <w:lang w:val="es-ES" w:bidi="en-US"/>
-        </w:rPr>
-      </w:pPr>
-      <w:r>
-        <w:rPr>
-          <w:lang w:val="es-ES" w:bidi="en-US"/>
-        </w:rPr>
-        <w:t xml:space="preserve">De esta cita se puede extraer que no solo es importante la nutrición en un deportista, sino que también lo es tener un conocimiento </w:t>
-      </w:r>
-      <w:r>
-        <w:rPr>
-          <w:lang w:val="es-ES" w:bidi="en-US"/>
-        </w:rPr>
-        <w:t>de unos hábitos nutricionales adecuados, y para ello el propio deportista debe estar implicado consigo mismo.</w:t>
-      </w:r>
-    </w:p>
-    <w:p>
-      <w:pPr>
-        <w:pStyle w:val="Ttulo2"/>
-        <w:rPr>
-          <w:lang w:val="es-ES" w:bidi="en-US"/>
-        </w:rPr>
-      </w:pPr>
-      <w:bookmarkStart w:id="11" w:name="_Toc36374078"/>
-      <w:r>
-        <w:rPr>
-          <w:lang w:val="es-ES" w:bidi="en-US"/>
-        </w:rPr>
-        <w:t>Contexto tecnológico</w:t>
-      </w:r>
-      <w:bookmarkEnd w:id="11"/>
-    </w:p>
-    <w:p>
-      <w:pPr>
-        <w:rPr>
-          <w:lang w:val="es-ES" w:bidi="en-US"/>
-        </w:rPr>
-      </w:pPr>
-      <w:r>
-        <w:rPr>
-          <w:lang w:val="es-ES" w:bidi="en-US"/>
-        </w:rPr>
-        <w:t>En primer lugar, para conocer mejor el contexto tecnológico, hay que saber que la población mundial alcanzó la cifra de 7593 millones de personas</w:t>
-      </w:r>
-      <w:r>
-        <w:rPr>
-          <w:lang w:val="es-ES" w:bidi="en-US"/>
-        </w:rPr>
-        <w:t xml:space="preserve"> al inicio del año 2018</w:t>
-      </w:r>
-      <w:r>
-        <w:rPr>
-          <w:lang w:val="es-ES" w:bidi="en-US"/>
-        </w:rPr>
-        <w:t xml:space="preserve">. Conociendo este dato, se puede profundizar en </w:t>
-      </w:r>
-      <w:r>
-        <w:rPr>
-          <w:lang w:val="es-ES" w:bidi="en-US"/>
-        </w:rPr>
-        <w:t>el</w:t>
-      </w:r>
-      <w:r>
-        <w:rPr>
-          <w:lang w:val="es-ES" w:bidi="en-US"/>
-        </w:rPr>
-        <w:t xml:space="preserve"> contexto tecnológico</w:t>
-      </w:r>
-      <w:r>
-        <w:rPr>
-          <w:lang w:val="es-ES" w:bidi="en-US"/>
-        </w:rPr>
-        <w:t xml:space="preserve"> </w:t>
-      </w:r>
-      <w:r>
-        <w:rPr>
-          <w:lang w:val="es-ES" w:bidi="en-US"/>
-        </w:rPr>
-        <w:fldChar w:fldCharType="begin" w:fldLock="1"/>
-      </w:r>
-      <w:r>
-        <w:rPr>
-          <w:lang w:val="es-ES" w:bidi="en-US"/>
-        </w:rPr>
-        <w:instrText>ADDIN CSL_CITATION {"citationItems":[{"id":"ITEM-1","itemData":{"author":[{"dropping-particle":"","family":"We Are Social","given":"","non-dropping-particle":"","parse-names":false,"suffix":""},{"dropping-particle":"","family":"Hootsuite","given":"","non-dropping-particle":"","parse-names":false,"suffix":""}],"id":"ITEM-1","issued":{"date-parts":[["2018"]]},"title":"Digital - a global overview","type":"article-journal"},"uris":["http://www.mendeley.com/documents/?uuid=5c0f9c7b-7a2f-44a5-af56-7c8afcec14b2"]}],"mendeley":{"formattedCitation":"(We Are Social &amp; Hootsuite, 2018)","plainTextFormattedCitation":"(We Are Social &amp; Hootsuite, 2018)","previouslyFormattedCitation":"(We Are Social &amp; Hootsuite, 2018)"},"properties":{"noteIndex":0},"schema":"https://github.com/citation-style-language/schema/raw/master/csl-citation.json"}</w:instrText>
-      </w:r>
-      <w:r>
-        <w:rPr>
-          <w:lang w:val="es-ES" w:bidi="en-US"/>
-        </w:rPr>
-        <w:fldChar w:fldCharType="separate"/>
-      </w:r>
-      <w:r>
-        <w:rPr>
-          <w:noProof/>
-          <w:lang w:val="es-ES" w:bidi="en-US"/>
-        </w:rPr>
-        <w:t>(We Are Social &amp; Hootsuite, 2018)</w:t>
-      </w:r>
-      <w:r>
-        <w:rPr>
-          <w:lang w:val="es-ES" w:bidi="en-US"/>
-        </w:rPr>
-        <w:fldChar w:fldCharType="end"/>
-      </w:r>
-    </w:p>
-    <w:p>
-      <w:pPr>
-        <w:rPr>
-          <w:lang w:val="es-ES" w:bidi="en-US"/>
-        </w:rPr>
-      </w:pPr>
-      <w:r>
-        <w:rPr>
-          <w:lang w:val="es-ES" w:bidi="en-US"/>
-        </w:rPr>
-        <w:t>Ese mismo año</w:t>
-      </w:r>
-      <w:r>
-        <w:rPr>
-          <w:lang w:val="es-ES" w:bidi="en-US"/>
-        </w:rPr>
-        <w:t xml:space="preserve">, la cifra de usuarios de Internet llegó a 4021 millones de personas, </w:t>
-      </w:r>
-      <w:r>
-        <w:rPr>
-          <w:lang w:val="es-ES" w:bidi="en-US"/>
-        </w:rPr>
-        <w:t xml:space="preserve">la cifra de usuarios de telefonía móvil a 5135 millones de personas y la cantidad de personas que usan las redes sociales a través de sus smartphones 2958 millones de personas. Esto supone que un 53% de la población mundial tiene acceso a Internet, un 68% de la población mundial tiene un teléfono móvil y un 39% hace uso de las redes sociales a través de su smartphone </w:t>
-      </w:r>
-      <w:r>
-        <w:rPr>
-          <w:lang w:val="es-ES" w:bidi="en-US"/>
-        </w:rPr>
-        <w:fldChar w:fldCharType="begin" w:fldLock="1"/>
-      </w:r>
-      <w:r>
-        <w:rPr>
-          <w:lang w:val="es-ES" w:bidi="en-US"/>
-        </w:rPr>
-        <w:instrText>ADDIN CSL_CITATION {"citationItems":[{"id":"ITEM-1","itemData":{"author":[{"dropping-particle":"","family":"We Are Social","given":"","non-dropping-particle":"","parse-names":false,"suffix":""},{"dropping-particle":"","family":"Hootsuite","given":"","non-dropping-particle":"","parse-names":false,"suffix":""}],"id":"ITEM-1","issued":{"date-parts":[["2018"]]},"title":"Digital - a global overview","type":"article-journal"},"uris":["http://www.mendeley.com/documents/?uuid=5c0f9c7b-7a2f-44a5-af56-7c8afcec14b2"]}],"mendeley":{"formattedCitation":"(We Are Social &amp; Hootsuite, 2018)","plainTextFormattedCitation":"(We Are Social &amp; Hootsuite, 2018)","previouslyFormattedCitation":"(We Are Social &amp; Hootsuite, 2018)"},"properties":{"noteIndex":0},"schema":"https://github.com/citation-style-language/schema/raw/master/csl-citation.json"}</w:instrText>
-      </w:r>
-      <w:r>
-        <w:rPr>
-          <w:lang w:val="es-ES" w:bidi="en-US"/>
-        </w:rPr>
-        <w:fldChar w:fldCharType="separate"/>
-      </w:r>
-      <w:r>
-        <w:rPr>
-          <w:noProof/>
-          <w:lang w:val="es-ES" w:bidi="en-US"/>
-        </w:rPr>
-        <w:t>(We Are Social &amp; Hootsuite, 2018)</w:t>
-      </w:r>
-      <w:r>
-        <w:rPr>
-          <w:lang w:val="es-ES" w:bidi="en-US"/>
-        </w:rPr>
-        <w:fldChar w:fldCharType="end"/>
-      </w:r>
-      <w:r>
-        <w:rPr>
-          <w:lang w:val="es-ES" w:bidi="en-US"/>
-        </w:rPr>
-        <w:t>.</w:t>
-      </w:r>
-    </w:p>
-    <w:p>
-      <w:pPr>
-        <w:rPr>
-          <w:color w:val="FF0000"/>
-          <w:lang w:val="es-ES" w:bidi="en-US"/>
-        </w:rPr>
-      </w:pPr>
-      <w:r>
-        <w:rPr>
-          <w:lang w:val="es-ES" w:bidi="en-US"/>
-        </w:rPr>
-        <w:t>Por otro lado, a</w:t>
-      </w:r>
-      <w:r>
-        <w:rPr>
-          <w:lang w:val="es-ES" w:bidi="en-US"/>
-        </w:rPr>
-        <w:t xml:space="preserve"> finales del año 2018, la cantidad de hogares españoles con al menos una línea móvil alcanzó por primera vez el 98%. Este fue el resultado de una tendencia creciente que viene dándose desde los orígenes de la telefonía móvil, y que </w:t>
-      </w:r>
-      <w:r>
-        <w:rPr>
-          <w:lang w:val="es-ES" w:bidi="en-US"/>
-        </w:rPr>
-        <w:t>a pesar de lo que pueda parecer se ha ido suavizando en los últimos años. Sin embargo</w:t>
-      </w:r>
-      <w:r>
-        <w:rPr>
-          <w:lang w:val="es-ES" w:bidi="en-US"/>
-        </w:rPr>
-        <w:t>,</w:t>
-      </w:r>
-      <w:r>
-        <w:rPr>
-          <w:lang w:val="es-ES" w:bidi="en-US"/>
-        </w:rPr>
-        <w:t xml:space="preserve"> esta tendencia acarrea una disminución de las líneas telefónicas fijas </w:t>
-      </w:r>
-      <w:r>
-        <w:rPr>
-          <w:lang w:val="es-ES" w:bidi="en-US"/>
-        </w:rPr>
-        <w:fldChar w:fldCharType="begin" w:fldLock="1"/>
-      </w:r>
-      <w:r>
-        <w:rPr>
-          <w:lang w:val="es-ES" w:bidi="en-US"/>
-        </w:rPr>
-        <w:instrText>ADDIN CSL_CITATION {"citationItems":[{"id":"ITEM-1","itemData":{"URL":"https://www.ontsi.red.es/es/indicadores/penetracion-telefonia-movil-en-hogares","accessed":{"date-parts":[["2020","3","28"]]},"author":[{"dropping-particle":"","family":"Observatorio nacional de las telecomunicaciones y de la si","given":"","non-dropping-particle":"","parse-names":false,"suffix":""}],"id":"ITEM-1","issued":{"date-parts":[["2018"]]},"title":"Penetración telefonía móvil en hogares | Ontsi - Red.es","type":"webpage"},"uris":["http://www.mendeley.com/documents/?uuid=855b286c-628f-3dd8-97f6-454a054f01d2"]}],"mendeley":{"formattedCitation":"(Observatorio nacional de las telecomunicaciones y de la si, 2018)","plainTextFormattedCitation":"(Observatorio nacional de las telecomunicaciones y de la si, 2018)","previouslyFormattedCitation":"(Observatorio nacional de las telecomunicaciones y de la si, 2018)"},"properties":{"noteIndex":0},"schema":"https://github.com/citation-style-language/schema/raw/master/csl-citation.json"}</w:instrText>
-      </w:r>
-      <w:r>
-        <w:rPr>
-          <w:lang w:val="es-ES" w:bidi="en-US"/>
-        </w:rPr>
-        <w:fldChar w:fldCharType="separate"/>
-      </w:r>
-      <w:r>
-        <w:rPr>
-          <w:noProof/>
-          <w:lang w:val="es-ES" w:bidi="en-US"/>
-        </w:rPr>
-        <w:t>(Observatorio nacional de las telecomunicaciones y de la si, 2018)</w:t>
-      </w:r>
-      <w:r>
-        <w:rPr>
-          <w:lang w:val="es-ES" w:bidi="en-US"/>
-        </w:rPr>
-        <w:fldChar w:fldCharType="end"/>
-      </w:r>
-      <w:r>
-        <w:rPr>
-          <w:lang w:val="es-ES" w:bidi="en-US"/>
-        </w:rPr>
-        <w:t xml:space="preserve"> </w:t>
-      </w:r>
-    </w:p>
-    <w:p>
-      <w:pPr>
-        <w:rPr>
-          <w:lang w:val="es-ES" w:bidi="en-US"/>
-        </w:rPr>
-      </w:pPr>
-      <w:r>
-        <w:rPr>
-          <w:lang w:val="es-ES" w:bidi="en-US"/>
-        </w:rPr>
-        <w:lastRenderedPageBreak/>
+    </w:p>
+    <w:p>
+      <w:pPr>
+        <w:rPr>
+          <w:lang w:val="es-ES" w:bidi="en-US"/>
+        </w:rPr>
+      </w:pPr>
+      <w:r>
+        <w:rPr>
+          <w:lang w:val="es-ES" w:bidi="en-US"/>
+        </w:rPr>
         <w:t xml:space="preserve">Profundizando en el tema de la telefonía móvil, hay que saber que, en cuanto a los sistemas operativos, hay dos predominantes, iOS y Android. Sin ir más lejos, en España, en el primer trimestre del año 2019, Android acaparaba el 90.9% del mercado, mientras que su rival más directo, iOS, acaparaba el 8.9%, lo que hacen un total del 99.8% de la cuota total del mercado  </w:t>
       </w:r>
       <w:r>
@@ -5040,13 +5084,7 @@
           <w:iCs/>
           <w:lang w:bidi="en-US"/>
         </w:rPr>
-        <w:t>Polar Beat</w:t>
-      </w:r>
-      <w:r>
-        <w:rPr>
-          <w:lang w:bidi="en-US"/>
-        </w:rPr>
-        <w:t xml:space="preserve">, o bien, tener un dispositivo de la marca </w:t>
+        <w:t xml:space="preserve">Polar </w:t>
       </w:r>
       <w:r>
         <w:rPr>
@@ -5054,7 +5092,14 @@
           <w:iCs/>
           <w:lang w:bidi="en-US"/>
         </w:rPr>
-        <w:t>P</w:t>
+        <w:lastRenderedPageBreak/>
+        <w:t>Beat</w:t>
+      </w:r>
+      <w:r>
+        <w:rPr>
+          <w:lang w:bidi="en-US"/>
+        </w:rPr>
+        <w:t xml:space="preserve">, o bien, tener un dispositivo de la marca </w:t>
       </w:r>
       <w:r>
         <w:rPr>
@@ -5062,13 +5107,7 @@
           <w:iCs/>
           <w:lang w:bidi="en-US"/>
         </w:rPr>
-        <w:t>olar</w:t>
-      </w:r>
-      <w:r>
-        <w:rPr>
-          <w:lang w:bidi="en-US"/>
-        </w:rPr>
-        <w:t xml:space="preserve"> compatible con la aplicación. Estas dos opciones sirven para registrar datos y poder utilizarlos en la aplicación </w:t>
+        <w:t>P</w:t>
       </w:r>
       <w:r>
         <w:rPr>
@@ -5076,6 +5115,20 @@
           <w:iCs/>
           <w:lang w:bidi="en-US"/>
         </w:rPr>
+        <w:t>olar</w:t>
+      </w:r>
+      <w:r>
+        <w:rPr>
+          <w:lang w:bidi="en-US"/>
+        </w:rPr>
+        <w:t xml:space="preserve"> compatible con la aplicación. Estas dos opciones sirven para registrar datos y poder utilizarlos en la aplicación </w:t>
+      </w:r>
+      <w:r>
+        <w:rPr>
+          <w:i/>
+          <w:iCs/>
+          <w:lang w:bidi="en-US"/>
+        </w:rPr>
         <w:t>Polar Flow</w:t>
       </w:r>
       <w:r>
@@ -5094,7 +5147,6 @@
           <w:noProof/>
           <w:lang w:bidi="en-US"/>
         </w:rPr>
-        <w:lastRenderedPageBreak/>
         <w:drawing>
           <wp:inline distT="0" distB="0" distL="0" distR="0" wp14:anchorId="76914E36" wp14:editId="25729084">
             <wp:extent cx="5753100" cy="3238500"/>
@@ -5718,7 +5770,15 @@
       </w:r>
       <w:proofErr w:type="spellEnd"/>
       <w:r>
-        <w:t xml:space="preserve">). Cabe destacar que aunque MyFitnessPal, forme parte de este sistema, es compatible con un total de 46 aplicaciones más. </w:t>
+        <w:t xml:space="preserve">). Cabe destacar </w:t>
+      </w:r>
+      <w:proofErr w:type="gramStart"/>
+      <w:r>
+        <w:t>que</w:t>
+      </w:r>
+      <w:proofErr w:type="gramEnd"/>
+      <w:r>
+        <w:t xml:space="preserve"> aunque MyFitnessPal, forme parte de este sistema, es compatible con un total de 46 aplicaciones más. </w:t>
       </w:r>
     </w:p>
     <w:p>
@@ -6920,9 +6980,11 @@
       <w:r>
         <w:t xml:space="preserve">: 15 de </w:t>
       </w:r>
+      <w:proofErr w:type="gramStart"/>
       <w:r>
         <w:t>Marzo</w:t>
       </w:r>
+      <w:proofErr w:type="gramEnd"/>
       <w:r>
         <w:t xml:space="preserve"> de 2020</w:t>
       </w:r>
@@ -12734,7 +12796,7 @@
 </file>
 
 <file path=customXml/itemProps2.xml><?xml version="1.0" encoding="utf-8"?>
-<ds:datastoreItem xmlns:ds="http://schemas.openxmlformats.org/officeDocument/2006/customXml" ds:itemID="{F00625B5-0A56-4D58-81D8-B666D238AA35}">
+<ds:datastoreItem xmlns:ds="http://schemas.openxmlformats.org/officeDocument/2006/customXml" ds:itemID="{22B1506A-51BA-4647-AC13-76C5F0BDF370}">
   <ds:schemaRefs>
     <ds:schemaRef ds:uri="http://schemas.openxmlformats.org/officeDocument/2006/bibliography"/>
   </ds:schemaRefs>

</xml_diff>